<commit_message>
Actualizacion de casos de uso
</commit_message>
<xml_diff>
--- a/DOCS/EspecificacionesCasoDeUso.docx
+++ b/DOCS/EspecificacionesCasoDeUso.docx
@@ -1,10 +1,10 @@
 
 <file path=word/document.xml><?xml version="1.0" encoding="utf-8"?>
-<w:document xmlns:wpc="http://schemas.microsoft.com/office/word/2010/wordprocessingCanvas" xmlns:cx="http://schemas.microsoft.com/office/drawing/2014/chartex" xmlns:mc="http://schemas.openxmlformats.org/markup-compatibility/2006" xmlns:o="urn:schemas-microsoft-com:office:office" xmlns:r="http://schemas.openxmlformats.org/officeDocument/2006/relationships" xmlns:m="http://schemas.openxmlformats.org/officeDocument/2006/math" xmlns:v="urn:schemas-microsoft-com:vml" xmlns:wp14="http://schemas.microsoft.com/office/word/2010/wordprocessingDrawing" xmlns:wp="http://schemas.openxmlformats.org/drawingml/2006/wordprocessingDrawing" xmlns:w10="urn:schemas-microsoft-com:office:word" xmlns:w="http://schemas.openxmlformats.org/wordprocessingml/2006/main" xmlns:w14="http://schemas.microsoft.com/office/word/2010/wordml" xmlns:w15="http://schemas.microsoft.com/office/word/2012/wordml" xmlns:w16se="http://schemas.microsoft.com/office/word/2015/wordml/symex" xmlns:wpg="http://schemas.microsoft.com/office/word/2010/wordprocessingGroup" xmlns:wpi="http://schemas.microsoft.com/office/word/2010/wordprocessingInk" xmlns:wne="http://schemas.microsoft.com/office/word/2006/wordml" xmlns:wps="http://schemas.microsoft.com/office/word/2010/wordprocessingShape" mc:Ignorable="w14 w15 w16se wp14">
+<w:document xmlns:wpc="http://schemas.microsoft.com/office/word/2010/wordprocessingCanvas" xmlns:cx="http://schemas.microsoft.com/office/drawing/2014/chartex" xmlns:cx1="http://schemas.microsoft.com/office/drawing/2015/9/8/chartex" xmlns:cx2="http://schemas.microsoft.com/office/drawing/2015/10/21/chartex" xmlns:cx3="http://schemas.microsoft.com/office/drawing/2016/5/9/chartex" xmlns:cx4="http://schemas.microsoft.com/office/drawing/2016/5/10/chartex" xmlns:cx5="http://schemas.microsoft.com/office/drawing/2016/5/11/chartex" xmlns:cx6="http://schemas.microsoft.com/office/drawing/2016/5/12/chartex" xmlns:cx7="http://schemas.microsoft.com/office/drawing/2016/5/13/chartex" xmlns:cx8="http://schemas.microsoft.com/office/drawing/2016/5/14/chartex" xmlns:mc="http://schemas.openxmlformats.org/markup-compatibility/2006" xmlns:aink="http://schemas.microsoft.com/office/drawing/2016/ink" xmlns:am3d="http://schemas.microsoft.com/office/drawing/2017/model3d" xmlns:o="urn:schemas-microsoft-com:office:office" xmlns:r="http://schemas.openxmlformats.org/officeDocument/2006/relationships" xmlns:m="http://schemas.openxmlformats.org/officeDocument/2006/math" xmlns:v="urn:schemas-microsoft-com:vml" xmlns:wp14="http://schemas.microsoft.com/office/word/2010/wordprocessingDrawing" xmlns:wp="http://schemas.openxmlformats.org/drawingml/2006/wordprocessingDrawing" xmlns:w10="urn:schemas-microsoft-com:office:word" xmlns:w="http://schemas.openxmlformats.org/wordprocessingml/2006/main" xmlns:w14="http://schemas.microsoft.com/office/word/2010/wordml" xmlns:w15="http://schemas.microsoft.com/office/word/2012/wordml" xmlns:w16cid="http://schemas.microsoft.com/office/word/2016/wordml/cid" xmlns:w16se="http://schemas.microsoft.com/office/word/2015/wordml/symex" xmlns:wpg="http://schemas.microsoft.com/office/word/2010/wordprocessingGroup" xmlns:wpi="http://schemas.microsoft.com/office/word/2010/wordprocessingInk" xmlns:wne="http://schemas.microsoft.com/office/word/2006/wordml" xmlns:wps="http://schemas.microsoft.com/office/word/2010/wordprocessingShape" mc:Ignorable="w14 w15 w16se w16cid wp14">
   <w:body>
     <w:tbl>
       <w:tblPr>
-        <w:tblStyle w:val="Tabladecuadrcula4-nfasis1"/>
+        <w:tblStyle w:val="Tablaconcuadrcula4-nfasis1"/>
         <w:tblW w:w="8568" w:type="dxa"/>
         <w:tblLook w:val="04A0" w:firstRow="1" w:lastRow="0" w:firstColumn="1" w:lastColumn="0" w:noHBand="0" w:noVBand="1"/>
       </w:tblPr>
@@ -86,9 +86,11 @@
             </w:r>
           </w:p>
           <w:p>
+            <w:proofErr w:type="spellStart"/>
             <w:r>
               <w:t>Admin</w:t>
             </w:r>
+            <w:proofErr w:type="spellEnd"/>
           </w:p>
         </w:tc>
       </w:tr>
@@ -109,7 +111,23 @@
           </w:p>
           <w:p>
             <w:r>
-              <w:t>El admin debe estar logeado y estar en una tabla</w:t>
+              <w:t xml:space="preserve">El </w:t>
+            </w:r>
+            <w:proofErr w:type="spellStart"/>
+            <w:r>
+              <w:t>admin</w:t>
+            </w:r>
+            <w:proofErr w:type="spellEnd"/>
+            <w:r>
+              <w:t xml:space="preserve"> debe estar </w:t>
+            </w:r>
+            <w:proofErr w:type="spellStart"/>
+            <w:r>
+              <w:t>logeado</w:t>
+            </w:r>
+            <w:proofErr w:type="spellEnd"/>
+            <w:r>
+              <w:t xml:space="preserve"> y estar en una tabla</w:t>
             </w:r>
           </w:p>
         </w:tc>
@@ -138,8 +156,13 @@
                 <w:numId w:val="1"/>
               </w:numPr>
             </w:pPr>
-            <w:r>
-              <w:t>Include (Agregar a la base de datos)</w:t>
+            <w:proofErr w:type="spellStart"/>
+            <w:r>
+              <w:t>Include</w:t>
+            </w:r>
+            <w:proofErr w:type="spellEnd"/>
+            <w:r>
+              <w:t xml:space="preserve"> (Agregar a la base de datos)</w:t>
             </w:r>
           </w:p>
           <w:p>
@@ -212,7 +235,7 @@
     <w:p/>
     <w:tbl>
       <w:tblPr>
-        <w:tblStyle w:val="Tabladecuadrcula4-nfasis1"/>
+        <w:tblStyle w:val="Tablaconcuadrcula4-nfasis1"/>
         <w:tblW w:w="8568" w:type="dxa"/>
         <w:tblLook w:val="04A0" w:firstRow="1" w:lastRow="0" w:firstColumn="1" w:lastColumn="0" w:noHBand="0" w:noVBand="1"/>
       </w:tblPr>
@@ -294,9 +317,11 @@
             </w:r>
           </w:p>
           <w:p>
+            <w:proofErr w:type="spellStart"/>
             <w:r>
               <w:t>Admin</w:t>
             </w:r>
+            <w:proofErr w:type="spellEnd"/>
           </w:p>
         </w:tc>
       </w:tr>
@@ -317,7 +342,23 @@
           </w:p>
           <w:p>
             <w:r>
-              <w:t>El admin debe estar logeado y estar en una tabla</w:t>
+              <w:t xml:space="preserve">El </w:t>
+            </w:r>
+            <w:proofErr w:type="spellStart"/>
+            <w:r>
+              <w:t>admin</w:t>
+            </w:r>
+            <w:proofErr w:type="spellEnd"/>
+            <w:r>
+              <w:t xml:space="preserve"> debe estar </w:t>
+            </w:r>
+            <w:proofErr w:type="spellStart"/>
+            <w:r>
+              <w:t>logeado</w:t>
+            </w:r>
+            <w:proofErr w:type="spellEnd"/>
+            <w:r>
+              <w:t xml:space="preserve"> y estar en una tabla</w:t>
             </w:r>
           </w:p>
         </w:tc>
@@ -346,8 +387,13 @@
                 <w:numId w:val="1"/>
               </w:numPr>
             </w:pPr>
-            <w:r>
-              <w:t>Include (Borrar a la base de datos)</w:t>
+            <w:proofErr w:type="spellStart"/>
+            <w:r>
+              <w:t>Include</w:t>
+            </w:r>
+            <w:proofErr w:type="spellEnd"/>
+            <w:r>
+              <w:t xml:space="preserve"> (Borrar a la base de datos)</w:t>
             </w:r>
           </w:p>
           <w:p>
@@ -420,7 +466,7 @@
     <w:p/>
     <w:tbl>
       <w:tblPr>
-        <w:tblStyle w:val="Tabladecuadrcula4-nfasis1"/>
+        <w:tblStyle w:val="Tablaconcuadrcula4-nfasis1"/>
         <w:tblW w:w="8568" w:type="dxa"/>
         <w:tblLook w:val="04A0" w:firstRow="1" w:lastRow="0" w:firstColumn="1" w:lastColumn="0" w:noHBand="0" w:noVBand="1"/>
       </w:tblPr>
@@ -502,9 +548,11 @@
             </w:r>
           </w:p>
           <w:p>
+            <w:proofErr w:type="spellStart"/>
             <w:r>
               <w:t>Admin</w:t>
             </w:r>
+            <w:proofErr w:type="spellEnd"/>
           </w:p>
         </w:tc>
       </w:tr>
@@ -525,7 +573,23 @@
           </w:p>
           <w:p>
             <w:r>
-              <w:t>El admin debe estar logeado y estar en una tabla</w:t>
+              <w:t xml:space="preserve">El </w:t>
+            </w:r>
+            <w:proofErr w:type="spellStart"/>
+            <w:r>
+              <w:t>admin</w:t>
+            </w:r>
+            <w:proofErr w:type="spellEnd"/>
+            <w:r>
+              <w:t xml:space="preserve"> debe estar </w:t>
+            </w:r>
+            <w:proofErr w:type="spellStart"/>
+            <w:r>
+              <w:t>logeado</w:t>
+            </w:r>
+            <w:proofErr w:type="spellEnd"/>
+            <w:r>
+              <w:t xml:space="preserve"> y estar en una tabla</w:t>
             </w:r>
           </w:p>
         </w:tc>
@@ -554,8 +618,13 @@
                 <w:numId w:val="1"/>
               </w:numPr>
             </w:pPr>
-            <w:r>
-              <w:t>Include (Modifica a la base de datos)</w:t>
+            <w:proofErr w:type="spellStart"/>
+            <w:r>
+              <w:t>Include</w:t>
+            </w:r>
+            <w:proofErr w:type="spellEnd"/>
+            <w:r>
+              <w:t xml:space="preserve"> (Modifica a la base de datos)</w:t>
             </w:r>
           </w:p>
           <w:p>
@@ -628,7 +697,7 @@
     <w:p/>
     <w:tbl>
       <w:tblPr>
-        <w:tblStyle w:val="Tabladecuadrcula4-nfasis1"/>
+        <w:tblStyle w:val="Tablaconcuadrcula4-nfasis1"/>
         <w:tblW w:w="8568" w:type="dxa"/>
         <w:tblLook w:val="04A0" w:firstRow="1" w:lastRow="0" w:firstColumn="1" w:lastColumn="0" w:noHBand="0" w:noVBand="1"/>
       </w:tblPr>
@@ -669,8 +738,6 @@
             <w:r>
               <w:t>ID: 4</w:t>
             </w:r>
-            <w:bookmarkStart w:id="0" w:name="_GoBack"/>
-            <w:bookmarkEnd w:id="0"/>
           </w:p>
         </w:tc>
       </w:tr>
@@ -713,9 +780,11 @@
             </w:r>
           </w:p>
           <w:p>
+            <w:proofErr w:type="spellStart"/>
             <w:r>
               <w:t>Admin</w:t>
             </w:r>
+            <w:proofErr w:type="spellEnd"/>
           </w:p>
         </w:tc>
       </w:tr>
@@ -736,7 +805,23 @@
           </w:p>
           <w:p>
             <w:r>
-              <w:t>El admin debe estar logeado y estar en una tabla</w:t>
+              <w:t xml:space="preserve">El </w:t>
+            </w:r>
+            <w:proofErr w:type="spellStart"/>
+            <w:r>
+              <w:t>admin</w:t>
+            </w:r>
+            <w:proofErr w:type="spellEnd"/>
+            <w:r>
+              <w:t xml:space="preserve"> debe estar </w:t>
+            </w:r>
+            <w:proofErr w:type="spellStart"/>
+            <w:r>
+              <w:t>logeado</w:t>
+            </w:r>
+            <w:proofErr w:type="spellEnd"/>
+            <w:r>
+              <w:t xml:space="preserve"> y estar en una tabla</w:t>
             </w:r>
           </w:p>
         </w:tc>
@@ -765,8 +850,18 @@
                 <w:numId w:val="1"/>
               </w:numPr>
             </w:pPr>
-            <w:r>
-              <w:t>Include(Consulta a la base de datos)</w:t>
+            <w:proofErr w:type="spellStart"/>
+            <w:proofErr w:type="gramStart"/>
+            <w:r>
+              <w:t>Include</w:t>
+            </w:r>
+            <w:proofErr w:type="spellEnd"/>
+            <w:r>
+              <w:t>(</w:t>
+            </w:r>
+            <w:proofErr w:type="gramEnd"/>
+            <w:r>
+              <w:t>Consulta a la base de datos)</w:t>
             </w:r>
           </w:p>
           <w:p>
@@ -808,6 +903,268 @@
             </w:pPr>
             <w:r>
               <w:t>Se han actualizado los datos de la tabla</w:t>
+            </w:r>
+          </w:p>
+        </w:tc>
+      </w:tr>
+      <w:tr>
+        <w:trPr>
+          <w:cnfStyle w:val="000000100000" w:firstRow="0" w:lastRow="0" w:firstColumn="0" w:lastColumn="0" w:oddVBand="0" w:evenVBand="0" w:oddHBand="1" w:evenHBand="0" w:firstRowFirstColumn="0" w:firstRowLastColumn="0" w:lastRowFirstColumn="0" w:lastRowLastColumn="0"/>
+          <w:trHeight w:val="546"/>
+        </w:trPr>
+        <w:tc>
+          <w:tcPr>
+            <w:cnfStyle w:val="001000000000" w:firstRow="0" w:lastRow="0" w:firstColumn="1" w:lastColumn="0" w:oddVBand="0" w:evenVBand="0" w:oddHBand="0" w:evenHBand="0" w:firstRowFirstColumn="0" w:firstRowLastColumn="0" w:lastRowFirstColumn="0" w:lastRowLastColumn="0"/>
+            <w:tcW w:w="8568" w:type="dxa"/>
+            <w:vAlign w:val="center"/>
+          </w:tcPr>
+          <w:p>
+            <w:r>
+              <w:t>Flujos Alternativos:</w:t>
+            </w:r>
+          </w:p>
+          <w:p>
+            <w:r>
+              <w:t>Ninguno</w:t>
+            </w:r>
+          </w:p>
+        </w:tc>
+      </w:tr>
+    </w:tbl>
+    <w:p/>
+    <w:tbl>
+      <w:tblPr>
+        <w:tblStyle w:val="Tablaconcuadrcula4-nfasis1"/>
+        <w:tblW w:w="8568" w:type="dxa"/>
+        <w:tblLook w:val="04A0" w:firstRow="1" w:lastRow="0" w:firstColumn="1" w:lastColumn="0" w:noHBand="0" w:noVBand="1"/>
+      </w:tblPr>
+      <w:tblGrid>
+        <w:gridCol w:w="8568"/>
+      </w:tblGrid>
+      <w:tr>
+        <w:trPr>
+          <w:cnfStyle w:val="100000000000" w:firstRow="1" w:lastRow="0" w:firstColumn="0" w:lastColumn="0" w:oddVBand="0" w:evenVBand="0" w:oddHBand="0" w:evenHBand="0" w:firstRowFirstColumn="0" w:firstRowLastColumn="0" w:lastRowFirstColumn="0" w:lastRowLastColumn="0"/>
+          <w:trHeight w:val="273"/>
+        </w:trPr>
+        <w:tc>
+          <w:tcPr>
+            <w:cnfStyle w:val="001000000000" w:firstRow="0" w:lastRow="0" w:firstColumn="1" w:lastColumn="0" w:oddVBand="0" w:evenVBand="0" w:oddHBand="0" w:evenHBand="0" w:firstRowFirstColumn="0" w:firstRowLastColumn="0" w:lastRowFirstColumn="0" w:lastRowLastColumn="0"/>
+            <w:tcW w:w="8568" w:type="dxa"/>
+            <w:vAlign w:val="center"/>
+          </w:tcPr>
+          <w:p>
+            <w:r>
+              <w:t xml:space="preserve">Caso De Uso: </w:t>
+            </w:r>
+            <w:r>
+              <w:t>Contar</w:t>
+            </w:r>
+          </w:p>
+        </w:tc>
+      </w:tr>
+      <w:tr>
+        <w:trPr>
+          <w:cnfStyle w:val="000000100000" w:firstRow="0" w:lastRow="0" w:firstColumn="0" w:lastColumn="0" w:oddVBand="0" w:evenVBand="0" w:oddHBand="1" w:evenHBand="0" w:firstRowFirstColumn="0" w:firstRowLastColumn="0" w:lastRowFirstColumn="0" w:lastRowLastColumn="0"/>
+          <w:trHeight w:val="258"/>
+        </w:trPr>
+        <w:tc>
+          <w:tcPr>
+            <w:cnfStyle w:val="001000000000" w:firstRow="0" w:lastRow="0" w:firstColumn="1" w:lastColumn="0" w:oddVBand="0" w:evenVBand="0" w:oddHBand="0" w:evenHBand="0" w:firstRowFirstColumn="0" w:firstRowLastColumn="0" w:lastRowFirstColumn="0" w:lastRowLastColumn="0"/>
+            <w:tcW w:w="8568" w:type="dxa"/>
+            <w:vAlign w:val="center"/>
+          </w:tcPr>
+          <w:p>
+            <w:r>
+              <w:t xml:space="preserve">ID: </w:t>
+            </w:r>
+            <w:r>
+              <w:t>5</w:t>
+            </w:r>
+          </w:p>
+        </w:tc>
+      </w:tr>
+      <w:tr>
+        <w:trPr>
+          <w:trHeight w:val="546"/>
+        </w:trPr>
+        <w:tc>
+          <w:tcPr>
+            <w:cnfStyle w:val="001000000000" w:firstRow="0" w:lastRow="0" w:firstColumn="1" w:lastColumn="0" w:oddVBand="0" w:evenVBand="0" w:oddHBand="0" w:evenHBand="0" w:firstRowFirstColumn="0" w:firstRowLastColumn="0" w:lastRowFirstColumn="0" w:lastRowLastColumn="0"/>
+            <w:tcW w:w="8568" w:type="dxa"/>
+            <w:vAlign w:val="center"/>
+          </w:tcPr>
+          <w:p>
+            <w:r>
+              <w:t>Breve Descripción:</w:t>
+            </w:r>
+          </w:p>
+          <w:p>
+            <w:r>
+              <w:t>Cuenta las filas que te devuelve</w:t>
+            </w:r>
+            <w:r>
+              <w:t xml:space="preserve"> de una tabla en la base de datos</w:t>
+            </w:r>
+          </w:p>
+        </w:tc>
+      </w:tr>
+      <w:tr>
+        <w:trPr>
+          <w:cnfStyle w:val="000000100000" w:firstRow="0" w:lastRow="0" w:firstColumn="0" w:lastColumn="0" w:oddVBand="0" w:evenVBand="0" w:oddHBand="1" w:evenHBand="0" w:firstRowFirstColumn="0" w:firstRowLastColumn="0" w:lastRowFirstColumn="0" w:lastRowLastColumn="0"/>
+          <w:trHeight w:val="531"/>
+        </w:trPr>
+        <w:tc>
+          <w:tcPr>
+            <w:cnfStyle w:val="001000000000" w:firstRow="0" w:lastRow="0" w:firstColumn="1" w:lastColumn="0" w:oddVBand="0" w:evenVBand="0" w:oddHBand="0" w:evenHBand="0" w:firstRowFirstColumn="0" w:firstRowLastColumn="0" w:lastRowFirstColumn="0" w:lastRowLastColumn="0"/>
+            <w:tcW w:w="8568" w:type="dxa"/>
+            <w:vAlign w:val="center"/>
+          </w:tcPr>
+          <w:p>
+            <w:r>
+              <w:t>Actores Principales:</w:t>
+            </w:r>
+          </w:p>
+          <w:p>
+            <w:proofErr w:type="spellStart"/>
+            <w:r>
+              <w:t>Admin</w:t>
+            </w:r>
+            <w:proofErr w:type="spellEnd"/>
+          </w:p>
+        </w:tc>
+      </w:tr>
+      <w:tr>
+        <w:trPr>
+          <w:trHeight w:val="546"/>
+        </w:trPr>
+        <w:tc>
+          <w:tcPr>
+            <w:cnfStyle w:val="001000000000" w:firstRow="0" w:lastRow="0" w:firstColumn="1" w:lastColumn="0" w:oddVBand="0" w:evenVBand="0" w:oddHBand="0" w:evenHBand="0" w:firstRowFirstColumn="0" w:firstRowLastColumn="0" w:lastRowFirstColumn="0" w:lastRowLastColumn="0"/>
+            <w:tcW w:w="8568" w:type="dxa"/>
+            <w:vAlign w:val="center"/>
+          </w:tcPr>
+          <w:p>
+            <w:r>
+              <w:t>Precondiciones:</w:t>
+            </w:r>
+          </w:p>
+          <w:p>
+            <w:r>
+              <w:t xml:space="preserve">El </w:t>
+            </w:r>
+            <w:proofErr w:type="spellStart"/>
+            <w:r>
+              <w:t>admin</w:t>
+            </w:r>
+            <w:proofErr w:type="spellEnd"/>
+            <w:r>
+              <w:t xml:space="preserve"> </w:t>
+            </w:r>
+            <w:proofErr w:type="spellStart"/>
+            <w:r>
+              <w:t xml:space="preserve">debe </w:t>
+            </w:r>
+            <w:proofErr w:type="spellEnd"/>
+            <w:r>
+              <w:t xml:space="preserve">estar </w:t>
+            </w:r>
+            <w:proofErr w:type="spellStart"/>
+            <w:r>
+              <w:t>logeado</w:t>
+            </w:r>
+            <w:proofErr w:type="spellEnd"/>
+            <w:r>
+              <w:t xml:space="preserve"> y estar en una tabla</w:t>
+            </w:r>
+          </w:p>
+        </w:tc>
+      </w:tr>
+      <w:tr>
+        <w:trPr>
+          <w:cnfStyle w:val="000000100000" w:firstRow="0" w:lastRow="0" w:firstColumn="0" w:lastColumn="0" w:oddVBand="0" w:evenVBand="0" w:oddHBand="1" w:evenHBand="0" w:firstRowFirstColumn="0" w:firstRowLastColumn="0" w:lastRowFirstColumn="0" w:lastRowLastColumn="0"/>
+          <w:trHeight w:val="805"/>
+        </w:trPr>
+        <w:tc>
+          <w:tcPr>
+            <w:cnfStyle w:val="001000000000" w:firstRow="0" w:lastRow="0" w:firstColumn="1" w:lastColumn="0" w:oddVBand="0" w:evenVBand="0" w:oddHBand="0" w:evenHBand="0" w:firstRowFirstColumn="0" w:firstRowLastColumn="0" w:lastRowFirstColumn="0" w:lastRowLastColumn="0"/>
+            <w:tcW w:w="8568" w:type="dxa"/>
+            <w:vAlign w:val="center"/>
+          </w:tcPr>
+          <w:p>
+            <w:r>
+              <w:t>Flujo Principal:</w:t>
+            </w:r>
+          </w:p>
+          <w:p>
+            <w:pPr>
+              <w:pStyle w:val="Prrafodelista"/>
+              <w:numPr>
+                <w:ilvl w:val="0"/>
+                <w:numId w:val="1"/>
+              </w:numPr>
+            </w:pPr>
+            <w:proofErr w:type="spellStart"/>
+            <w:r>
+              <w:t>Include</w:t>
+            </w:r>
+            <w:proofErr w:type="spellEnd"/>
+            <w:r>
+              <w:t xml:space="preserve"> (</w:t>
+            </w:r>
+            <w:r>
+              <w:t xml:space="preserve">Contar </w:t>
+            </w:r>
+            <w:r>
+              <w:t>a la base de datos)</w:t>
+            </w:r>
+          </w:p>
+          <w:p>
+            <w:pPr>
+              <w:pStyle w:val="Prrafodelista"/>
+              <w:numPr>
+                <w:ilvl w:val="0"/>
+                <w:numId w:val="1"/>
+              </w:numPr>
+            </w:pPr>
+            <w:r>
+              <w:t>Muestra los Datos Actualizados</w:t>
+            </w:r>
+          </w:p>
+        </w:tc>
+      </w:tr>
+      <w:tr>
+        <w:trPr>
+          <w:trHeight w:val="531"/>
+        </w:trPr>
+        <w:tc>
+          <w:tcPr>
+            <w:cnfStyle w:val="001000000000" w:firstRow="0" w:lastRow="0" w:firstColumn="1" w:lastColumn="0" w:oddVBand="0" w:evenVBand="0" w:oddHBand="0" w:evenHBand="0" w:firstRowFirstColumn="0" w:firstRowLastColumn="0" w:lastRowFirstColumn="0" w:lastRowLastColumn="0"/>
+            <w:tcW w:w="8568" w:type="dxa"/>
+            <w:vAlign w:val="center"/>
+          </w:tcPr>
+          <w:p>
+            <w:r>
+              <w:t>Post Condiciones:</w:t>
+            </w:r>
+          </w:p>
+          <w:p>
+            <w:pPr>
+              <w:pStyle w:val="Prrafodelista"/>
+              <w:numPr>
+                <w:ilvl w:val="0"/>
+                <w:numId w:val="2"/>
+              </w:numPr>
+            </w:pPr>
+            <w:r>
+              <w:t xml:space="preserve">Te las filas que ha </w:t>
+            </w:r>
+            <w:r>
+              <w:t>act</w:t>
+            </w:r>
+            <w:bookmarkStart w:id="0" w:name="_GoBack"/>
+            <w:bookmarkEnd w:id="0"/>
+            <w:r>
+              <w:t>ualizado</w:t>
             </w:r>
           </w:p>
         </w:tc>
@@ -848,7 +1205,7 @@
 </file>
 
 <file path=word/numbering.xml><?xml version="1.0" encoding="utf-8"?>
-<w:numbering xmlns:wpc="http://schemas.microsoft.com/office/word/2010/wordprocessingCanvas" xmlns:cx="http://schemas.microsoft.com/office/drawing/2014/chartex" xmlns:mc="http://schemas.openxmlformats.org/markup-compatibility/2006" xmlns:o="urn:schemas-microsoft-com:office:office" xmlns:r="http://schemas.openxmlformats.org/officeDocument/2006/relationships" xmlns:m="http://schemas.openxmlformats.org/officeDocument/2006/math" xmlns:v="urn:schemas-microsoft-com:vml" xmlns:wp14="http://schemas.microsoft.com/office/word/2010/wordprocessingDrawing" xmlns:wp="http://schemas.openxmlformats.org/drawingml/2006/wordprocessingDrawing" xmlns:w10="urn:schemas-microsoft-com:office:word" xmlns:w="http://schemas.openxmlformats.org/wordprocessingml/2006/main" xmlns:w14="http://schemas.microsoft.com/office/word/2010/wordml" xmlns:w15="http://schemas.microsoft.com/office/word/2012/wordml" xmlns:w16se="http://schemas.microsoft.com/office/word/2015/wordml/symex" xmlns:wpg="http://schemas.microsoft.com/office/word/2010/wordprocessingGroup" xmlns:wpi="http://schemas.microsoft.com/office/word/2010/wordprocessingInk" xmlns:wne="http://schemas.microsoft.com/office/word/2006/wordml" xmlns:wps="http://schemas.microsoft.com/office/word/2010/wordprocessingShape" mc:Ignorable="w14 w15 w16se wp14">
+<w:numbering xmlns:wpc="http://schemas.microsoft.com/office/word/2010/wordprocessingCanvas" xmlns:cx="http://schemas.microsoft.com/office/drawing/2014/chartex" xmlns:cx1="http://schemas.microsoft.com/office/drawing/2015/9/8/chartex" xmlns:cx2="http://schemas.microsoft.com/office/drawing/2015/10/21/chartex" xmlns:cx3="http://schemas.microsoft.com/office/drawing/2016/5/9/chartex" xmlns:cx4="http://schemas.microsoft.com/office/drawing/2016/5/10/chartex" xmlns:cx5="http://schemas.microsoft.com/office/drawing/2016/5/11/chartex" xmlns:cx6="http://schemas.microsoft.com/office/drawing/2016/5/12/chartex" xmlns:cx7="http://schemas.microsoft.com/office/drawing/2016/5/13/chartex" xmlns:cx8="http://schemas.microsoft.com/office/drawing/2016/5/14/chartex" xmlns:mc="http://schemas.openxmlformats.org/markup-compatibility/2006" xmlns:aink="http://schemas.microsoft.com/office/drawing/2016/ink" xmlns:am3d="http://schemas.microsoft.com/office/drawing/2017/model3d" xmlns:o="urn:schemas-microsoft-com:office:office" xmlns:r="http://schemas.openxmlformats.org/officeDocument/2006/relationships" xmlns:m="http://schemas.openxmlformats.org/officeDocument/2006/math" xmlns:v="urn:schemas-microsoft-com:vml" xmlns:wp14="http://schemas.microsoft.com/office/word/2010/wordprocessingDrawing" xmlns:wp="http://schemas.openxmlformats.org/drawingml/2006/wordprocessingDrawing" xmlns:w10="urn:schemas-microsoft-com:office:word" xmlns:w="http://schemas.openxmlformats.org/wordprocessingml/2006/main" xmlns:w14="http://schemas.microsoft.com/office/word/2010/wordml" xmlns:w15="http://schemas.microsoft.com/office/word/2012/wordml" xmlns:w16cid="http://schemas.microsoft.com/office/word/2016/wordml/cid" xmlns:w16se="http://schemas.microsoft.com/office/word/2015/wordml/symex" xmlns:wpg="http://schemas.microsoft.com/office/word/2010/wordprocessingGroup" xmlns:wpi="http://schemas.microsoft.com/office/word/2010/wordprocessingInk" xmlns:wne="http://schemas.microsoft.com/office/word/2006/wordml" xmlns:wps="http://schemas.microsoft.com/office/word/2010/wordprocessingShape" mc:Ignorable="w14 w15 w16se w16cid wp14">
   <w:abstractNum w:abstractNumId="0" w15:restartNumberingAfterBreak="0">
     <w:nsid w:val="39732BC2"/>
     <w:multiLevelType w:val="hybridMultilevel"/>
@@ -1037,7 +1394,7 @@
 </file>
 
 <file path=word/styles.xml><?xml version="1.0" encoding="utf-8"?>
-<w:styles xmlns:mc="http://schemas.openxmlformats.org/markup-compatibility/2006" xmlns:r="http://schemas.openxmlformats.org/officeDocument/2006/relationships" xmlns:w="http://schemas.openxmlformats.org/wordprocessingml/2006/main" xmlns:w14="http://schemas.microsoft.com/office/word/2010/wordml" xmlns:w15="http://schemas.microsoft.com/office/word/2012/wordml" xmlns:w16se="http://schemas.microsoft.com/office/word/2015/wordml/symex" mc:Ignorable="w14 w15 w16se">
+<w:styles xmlns:mc="http://schemas.openxmlformats.org/markup-compatibility/2006" xmlns:r="http://schemas.openxmlformats.org/officeDocument/2006/relationships" xmlns:w="http://schemas.openxmlformats.org/wordprocessingml/2006/main" xmlns:w14="http://schemas.microsoft.com/office/word/2010/wordml" xmlns:w15="http://schemas.microsoft.com/office/word/2012/wordml" xmlns:w16cid="http://schemas.microsoft.com/office/word/2016/wordml/cid" xmlns:w16se="http://schemas.microsoft.com/office/word/2015/wordml/symex" mc:Ignorable="w14 w15 w16se w16cid">
   <w:docDefaults>
     <w:rPrDefault>
       <w:rPr>
@@ -1053,7 +1410,7 @@
       </w:pPr>
     </w:pPrDefault>
   </w:docDefaults>
-  <w:latentStyles w:defLockedState="0" w:defUIPriority="99" w:defSemiHidden="0" w:defUnhideWhenUsed="0" w:defQFormat="0" w:count="371">
+  <w:latentStyles w:defLockedState="0" w:defUIPriority="99" w:defSemiHidden="0" w:defUnhideWhenUsed="0" w:defQFormat="0" w:count="375">
     <w:lsdException w:name="Normal" w:uiPriority="0" w:qFormat="1"/>
     <w:lsdException w:name="heading 1" w:uiPriority="9" w:qFormat="1"/>
     <w:lsdException w:name="heading 2" w:semiHidden="1" w:uiPriority="9" w:unhideWhenUsed="1" w:qFormat="1"/>
@@ -1159,7 +1516,6 @@
     <w:lsdException w:name="HTML Sample" w:semiHidden="1" w:unhideWhenUsed="1"/>
     <w:lsdException w:name="HTML Typewriter" w:semiHidden="1" w:unhideWhenUsed="1"/>
     <w:lsdException w:name="HTML Variable" w:semiHidden="1" w:unhideWhenUsed="1"/>
-    <w:lsdException w:name="Normal Table" w:semiHidden="1" w:unhideWhenUsed="1"/>
     <w:lsdException w:name="annotation subject" w:semiHidden="1" w:unhideWhenUsed="1"/>
     <w:lsdException w:name="No List" w:semiHidden="1" w:unhideWhenUsed="1"/>
     <w:lsdException w:name="Outline List 1" w:semiHidden="1" w:unhideWhenUsed="1"/>
@@ -1203,10 +1559,8 @@
     <w:lsdException w:name="Table Elegant" w:semiHidden="1" w:unhideWhenUsed="1"/>
     <w:lsdException w:name="Table Professional" w:semiHidden="1" w:unhideWhenUsed="1"/>
     <w:lsdException w:name="Table Subtle 1" w:semiHidden="1" w:unhideWhenUsed="1"/>
-    <w:lsdException w:name="Table Subtle 2" w:semiHidden="1" w:unhideWhenUsed="1"/>
     <w:lsdException w:name="Table Web 1" w:semiHidden="1" w:unhideWhenUsed="1"/>
     <w:lsdException w:name="Table Web 2" w:semiHidden="1" w:unhideWhenUsed="1"/>
-    <w:lsdException w:name="Table Web 3" w:semiHidden="1" w:unhideWhenUsed="1"/>
     <w:lsdException w:name="Balloon Text" w:semiHidden="1" w:unhideWhenUsed="1"/>
     <w:lsdException w:name="Table Grid" w:uiPriority="39"/>
     <w:lsdException w:name="Table Theme" w:semiHidden="1" w:unhideWhenUsed="1"/>
@@ -1425,6 +1779,10 @@
     <w:lsdException w:name="List Table 5 Dark Accent 6" w:uiPriority="50"/>
     <w:lsdException w:name="List Table 6 Colorful Accent 6" w:uiPriority="51"/>
     <w:lsdException w:name="List Table 7 Colorful Accent 6" w:uiPriority="52"/>
+    <w:lsdException w:name="Mention" w:semiHidden="1" w:unhideWhenUsed="1"/>
+    <w:lsdException w:name="Smart Hyperlink" w:semiHidden="1" w:unhideWhenUsed="1"/>
+    <w:lsdException w:name="Hashtag" w:semiHidden="1" w:unhideWhenUsed="1"/>
+    <w:lsdException w:name="Unresolved Mention" w:semiHidden="1" w:unhideWhenUsed="1"/>
   </w:latentStyles>
   <w:style w:type="paragraph" w:default="1" w:styleId="Normal">
     <w:name w:val="Normal"/>
@@ -1490,7 +1848,7 @@
       <w:contextualSpacing/>
     </w:pPr>
   </w:style>
-  <w:style w:type="table" w:styleId="Tabladecuadrcula4-nfasis1">
+  <w:style w:type="table" w:styleId="Tablaconcuadrcula4-nfasis1">
     <w:name w:val="Grid Table 4 Accent 1"/>
     <w:basedOn w:val="Tablanormal"/>
     <w:uiPriority w:val="49"/>

</xml_diff>